<commit_message>
21 maret 2023, sore sebelum pulang kantor
</commit_message>
<xml_diff>
--- a/2021 DEBI TOMIKA/III. SISTEM INFORMASI DAN MULTIMEDIA/III.A. Sistem Informasi/12. III.A.7. Melakukan Perancangan SIPIA.docx
+++ b/2021 DEBI TOMIKA/III. SISTEM INFORMASI DAN MULTIMEDIA/III.A. Sistem Informasi/12. III.A.7. Melakukan Perancangan SIPIA.docx
@@ -5,7 +5,10 @@
     <w:sdt>
       <w:sdtPr>
         <w:rPr>
+          <w:rFonts w:eastAsiaTheme="minorHAnsi"/>
+          <w:noProof/>
           <w:sz w:val="2"/>
+          <w:lang w:val="en-ID"/>
         </w:rPr>
         <w:id w:val="-256216333"/>
         <w:docPartObj>
@@ -15,13 +18,10 @@
       </w:sdtPr>
       <w:sdtEndPr>
         <w:rPr>
-          <w:rFonts w:eastAsiaTheme="minorHAnsi"/>
           <w:b/>
           <w:bCs/>
-          <w:noProof/>
-          <w:sz w:val="24"/>
-          <w:szCs w:val="24"/>
-          <w:lang w:val="en-ID"/>
+          <w:sz w:val="24"/>
+          <w:szCs w:val="24"/>
         </w:rPr>
       </w:sdtEndPr>
       <w:sdtContent>
@@ -1494,10 +1494,10 @@
             <v:path o:extrusionok="f" gradientshapeok="t" o:connecttype="rect"/>
             <o:lock v:ext="edit" aspectratio="t"/>
           </v:shapetype>
-          <v:shape id="_x0000_i1047" type="#_x0000_t75" style="width:467.3pt;height:368.4pt" o:ole="">
+          <v:shape id="_x0000_i1025" type="#_x0000_t75" style="width:467.3pt;height:368.4pt" o:ole="">
             <v:imagedata r:id="rId8" o:title=""/>
           </v:shape>
-          <o:OLEObject Type="Embed" ProgID="Visio.Drawing.15" ShapeID="_x0000_i1047" DrawAspect="Content" ObjectID="_1740656851" r:id="rId9"/>
+          <o:OLEObject Type="Embed" ProgID="Visio.Drawing.15" ShapeID="_x0000_i1025" DrawAspect="Content" ObjectID="_1740915688" r:id="rId9"/>
         </w:object>
       </w:r>
     </w:p>
@@ -1644,7 +1644,7 @@
           <w:sz w:val="24"/>
           <w:szCs w:val="24"/>
         </w:rPr>
-        <w:t>2</w:t>
+        <w:t>1</w:t>
       </w:r>
       <w:r>
         <w:rPr>
@@ -2783,34 +2783,7 @@
           <w:sz w:val="24"/>
           <w:szCs w:val="24"/>
         </w:rPr>
-        <w:t xml:space="preserve">Gambar </w:t>
-      </w:r>
-      <w:r>
-        <w:rPr>
-          <w:b/>
-          <w:bCs/>
-          <w:sz w:val="24"/>
-          <w:szCs w:val="24"/>
-        </w:rPr>
-        <w:t>2</w:t>
-      </w:r>
-      <w:r>
-        <w:rPr>
-          <w:b/>
-          <w:bCs/>
-          <w:sz w:val="24"/>
-          <w:szCs w:val="24"/>
-        </w:rPr>
-        <w:t>-</w:t>
-      </w:r>
-      <w:r>
-        <w:rPr>
-          <w:b/>
-          <w:bCs/>
-          <w:sz w:val="24"/>
-          <w:szCs w:val="24"/>
-        </w:rPr>
-        <w:t>4</w:t>
+        <w:t>Gambar 2-4</w:t>
       </w:r>
       <w:r>
         <w:rPr>
@@ -5763,28 +5736,7 @@
                 <w:sz w:val="24"/>
                 <w:szCs w:val="24"/>
               </w:rPr>
-              <w:t>Pegaw</w:t>
-            </w:r>
-            <w:r>
-              <w:rPr>
-                <w:sz w:val="24"/>
-                <w:szCs w:val="24"/>
-              </w:rPr>
-              <w:t>a</w:t>
-            </w:r>
-            <w:r>
-              <w:rPr>
-                <w:sz w:val="24"/>
-                <w:szCs w:val="24"/>
-              </w:rPr>
-              <w:t xml:space="preserve">i </w:t>
-            </w:r>
-            <w:r>
-              <w:rPr>
-                <w:sz w:val="24"/>
-                <w:szCs w:val="24"/>
-              </w:rPr>
-              <w:t>yang Dinilai</w:t>
+              <w:t>Pegawai yang Dinilai</w:t>
             </w:r>
           </w:p>
         </w:tc>
@@ -6175,7 +6127,7 @@
           <v:shape id="_x0000_i1026" type="#_x0000_t75" style="width:467.8pt;height:228.6pt" o:ole="">
             <v:imagedata r:id="rId21" o:title=""/>
           </v:shape>
-          <o:OLEObject Type="Embed" ProgID="Visio.Drawing.15" ShapeID="_x0000_i1026" DrawAspect="Content" ObjectID="_1740656852" r:id="rId22"/>
+          <o:OLEObject Type="Embed" ProgID="Visio.Drawing.15" ShapeID="_x0000_i1026" DrawAspect="Content" ObjectID="_1740915689" r:id="rId22"/>
         </w:object>
       </w:r>
     </w:p>
@@ -6332,10 +6284,10 @@
       </w:pPr>
       <w:r>
         <w:object w:dxaOrig="10951" w:dyaOrig="16126" w14:anchorId="26BE33BC">
-          <v:shape id="_x0000_i1097" type="#_x0000_t75" style="width:380pt;height:559.55pt" o:ole="">
+          <v:shape id="_x0000_i1027" type="#_x0000_t75" style="width:380pt;height:559.55pt" o:ole="">
             <v:imagedata r:id="rId23" o:title=""/>
           </v:shape>
-          <o:OLEObject Type="Embed" ProgID="Visio.Drawing.15" ShapeID="_x0000_i1097" DrawAspect="Content" ObjectID="_1740656853" r:id="rId24"/>
+          <o:OLEObject Type="Embed" ProgID="Visio.Drawing.15" ShapeID="_x0000_i1027" DrawAspect="Content" ObjectID="_1740915690" r:id="rId24"/>
         </w:object>
       </w:r>
     </w:p>
@@ -6428,10 +6380,10 @@
       </w:pPr>
       <w:r>
         <w:object w:dxaOrig="10951" w:dyaOrig="16126" w14:anchorId="69D37D53">
-          <v:shape id="_x0000_i1098" type="#_x0000_t75" style="width:421.6pt;height:620.05pt" o:ole="">
+          <v:shape id="_x0000_i1028" type="#_x0000_t75" style="width:421.6pt;height:620.05pt" o:ole="">
             <v:imagedata r:id="rId25" o:title=""/>
           </v:shape>
-          <o:OLEObject Type="Embed" ProgID="Visio.Drawing.15" ShapeID="_x0000_i1098" DrawAspect="Content" ObjectID="_1740656854" r:id="rId26"/>
+          <o:OLEObject Type="Embed" ProgID="Visio.Drawing.15" ShapeID="_x0000_i1028" DrawAspect="Content" ObjectID="_1740915691" r:id="rId26"/>
         </w:object>
       </w:r>
     </w:p>
@@ -6524,10 +6476,10 @@
       </w:pPr>
       <w:r>
         <w:object w:dxaOrig="10950" w:dyaOrig="16125" w14:anchorId="717BC4AC">
-          <v:shape id="_x0000_i1099" type="#_x0000_t75" style="width:421.55pt;height:620.8pt" o:ole="">
+          <v:shape id="_x0000_i1029" type="#_x0000_t75" style="width:421.55pt;height:620.8pt" o:ole="">
             <v:imagedata r:id="rId27" o:title=""/>
           </v:shape>
-          <o:OLEObject Type="Embed" ProgID="Visio.Drawing.15" ShapeID="_x0000_i1099" DrawAspect="Content" ObjectID="_1740656855" r:id="rId28"/>
+          <o:OLEObject Type="Embed" ProgID="Visio.Drawing.15" ShapeID="_x0000_i1029" DrawAspect="Content" ObjectID="_1740915692" r:id="rId28"/>
         </w:object>
       </w:r>
     </w:p>
@@ -6620,10 +6572,10 @@
       </w:pPr>
       <w:r>
         <w:object w:dxaOrig="10951" w:dyaOrig="16126" w14:anchorId="3434ED6D">
-          <v:shape id="_x0000_i1100" type="#_x0000_t75" style="width:423.8pt;height:625.7pt" o:ole="">
+          <v:shape id="_x0000_i1030" type="#_x0000_t75" style="width:423.8pt;height:625.7pt" o:ole="">
             <v:imagedata r:id="rId29" o:title=""/>
           </v:shape>
-          <o:OLEObject Type="Embed" ProgID="Visio.Drawing.15" ShapeID="_x0000_i1100" DrawAspect="Content" ObjectID="_1740656856" r:id="rId30"/>
+          <o:OLEObject Type="Embed" ProgID="Visio.Drawing.15" ShapeID="_x0000_i1030" DrawAspect="Content" ObjectID="_1740915693" r:id="rId30"/>
         </w:object>
       </w:r>
     </w:p>
@@ -6725,10 +6677,10 @@
       </w:pPr>
       <w:r>
         <w:object w:dxaOrig="10951" w:dyaOrig="16126" w14:anchorId="6D853AA6">
-          <v:shape id="_x0000_i1101" type="#_x0000_t75" style="width:429.3pt;height:632.15pt" o:ole="">
+          <v:shape id="_x0000_i1031" type="#_x0000_t75" style="width:429.3pt;height:632.15pt" o:ole="">
             <v:imagedata r:id="rId31" o:title=""/>
           </v:shape>
-          <o:OLEObject Type="Embed" ProgID="Visio.Drawing.15" ShapeID="_x0000_i1101" DrawAspect="Content" ObjectID="_1740656857" r:id="rId32"/>
+          <o:OLEObject Type="Embed" ProgID="Visio.Drawing.15" ShapeID="_x0000_i1031" DrawAspect="Content" ObjectID="_1740915694" r:id="rId32"/>
         </w:object>
       </w:r>
       <w:r>
@@ -6842,10 +6794,10 @@
       </w:pPr>
       <w:r>
         <w:object w:dxaOrig="16126" w:dyaOrig="6901" w14:anchorId="75927BF6">
-          <v:shape id="_x0000_i1369" type="#_x0000_t75" style="width:623.7pt;height:266.5pt" o:ole="">
+          <v:shape id="_x0000_i1032" type="#_x0000_t75" style="width:624.1pt;height:266.4pt" o:ole="">
             <v:imagedata r:id="rId33" o:title=""/>
           </v:shape>
-          <o:OLEObject Type="Embed" ProgID="Visio.Drawing.15" ShapeID="_x0000_i1369" DrawAspect="Content" ObjectID="_1740656858" r:id="rId34"/>
+          <o:OLEObject Type="Embed" ProgID="Visio.Drawing.15" ShapeID="_x0000_i1032" DrawAspect="Content" ObjectID="_1740915695" r:id="rId34"/>
         </w:object>
       </w:r>
     </w:p>
@@ -6922,10 +6874,10 @@
       </w:pPr>
       <w:r>
         <w:object w:dxaOrig="16125" w:dyaOrig="7110" w14:anchorId="0FAA8E25">
-          <v:shape id="_x0000_i1370" type="#_x0000_t75" style="width:647.05pt;height:285.2pt" o:ole="">
+          <v:shape id="_x0000_i1033" type="#_x0000_t75" style="width:647.4pt;height:285.1pt" o:ole="">
             <v:imagedata r:id="rId35" o:title=""/>
           </v:shape>
-          <o:OLEObject Type="Embed" ProgID="Visio.Drawing.15" ShapeID="_x0000_i1370" DrawAspect="Content" ObjectID="_1740656859" r:id="rId36"/>
+          <o:OLEObject Type="Embed" ProgID="Visio.Drawing.15" ShapeID="_x0000_i1033" DrawAspect="Content" ObjectID="_1740915696" r:id="rId36"/>
         </w:object>
       </w:r>
     </w:p>
@@ -6991,10 +6943,10 @@
       </w:pPr>
       <w:r>
         <w:object w:dxaOrig="14775" w:dyaOrig="8580" w14:anchorId="1D1BEBFF">
-          <v:shape id="_x0000_i1371" type="#_x0000_t75" style="width:9in;height:375.9pt" o:ole="">
+          <v:shape id="_x0000_i1034" type="#_x0000_t75" style="width:647.9pt;height:375.8pt" o:ole="">
             <v:imagedata r:id="rId37" o:title=""/>
           </v:shape>
-          <o:OLEObject Type="Embed" ProgID="Visio.Drawing.15" ShapeID="_x0000_i1371" DrawAspect="Content" ObjectID="_1740656860" r:id="rId38"/>
+          <o:OLEObject Type="Embed" ProgID="Visio.Drawing.15" ShapeID="_x0000_i1034" DrawAspect="Content" ObjectID="_1740915697" r:id="rId38"/>
         </w:object>
       </w:r>
     </w:p>
@@ -7071,10 +7023,10 @@
       </w:pPr>
       <w:r>
         <w:object w:dxaOrig="13771" w:dyaOrig="7755" w14:anchorId="53396536">
-          <v:shape id="_x0000_i1372" type="#_x0000_t75" style="width:9in;height:364.7pt" o:ole="">
+          <v:shape id="_x0000_i1035" type="#_x0000_t75" style="width:647.95pt;height:364.85pt" o:ole="">
             <v:imagedata r:id="rId39" o:title=""/>
           </v:shape>
-          <o:OLEObject Type="Embed" ProgID="Visio.Drawing.15" ShapeID="_x0000_i1372" DrawAspect="Content" ObjectID="_1740656861" r:id="rId40"/>
+          <o:OLEObject Type="Embed" ProgID="Visio.Drawing.15" ShapeID="_x0000_i1035" DrawAspect="Content" ObjectID="_1740915698" r:id="rId40"/>
         </w:object>
       </w:r>
     </w:p>
@@ -7144,10 +7096,10 @@
       </w:pPr>
       <w:r>
         <w:object w:dxaOrig="13936" w:dyaOrig="9421" w14:anchorId="5BEC9EB5">
-          <v:shape id="_x0000_i1373" type="#_x0000_t75" style="width:647.05pt;height:437.6pt" o:ole="">
+          <v:shape id="_x0000_i1036" type="#_x0000_t75" style="width:647.35pt;height:437.6pt" o:ole="">
             <v:imagedata r:id="rId41" o:title=""/>
           </v:shape>
-          <o:OLEObject Type="Embed" ProgID="Visio.Drawing.15" ShapeID="_x0000_i1373" DrawAspect="Content" ObjectID="_1740656862" r:id="rId42"/>
+          <o:OLEObject Type="Embed" ProgID="Visio.Drawing.15" ShapeID="_x0000_i1036" DrawAspect="Content" ObjectID="_1740915699" r:id="rId42"/>
         </w:object>
       </w:r>
     </w:p>

</xml_diff>